<commit_message>
Minor formatting change to resume
</commit_message>
<xml_diff>
--- a/documents/Jason_Liu_Resume.docx
+++ b/documents/Jason_Liu_Resume.docx
@@ -246,7 +246,7 @@
         <w:tblInd w:w="0" w:type="dxa"/>
         <w:tblCellMar>
           <w:top w:w="0" w:type="dxa"/>
-          <w:left w:w="113" w:type="dxa"/>
+          <w:left w:w="118" w:type="dxa"/>
           <w:bottom w:w="0" w:type="dxa"/>
           <w:right w:w="108" w:type="dxa"/>
         </w:tblCellMar>
@@ -679,14 +679,7 @@
                 <w:sz w:val="20"/>
                 <w:szCs w:val="20"/>
               </w:rPr>
-              <w:t xml:space="preserve">Artificial Intelligence </w:t>
-            </w:r>
-            <w:r>
-              <w:rPr>
-                <w:sz w:val="20"/>
-                <w:szCs w:val="20"/>
-              </w:rPr>
-              <w:t>1 and 2</w:t>
+              <w:t>Artificial Intelligence 1 and 2</w:t>
             </w:r>
           </w:p>
         </w:tc>
@@ -845,6 +838,49 @@
       <w:pPr>
         <w:pStyle w:val="Normal"/>
         <w:ind w:hanging="0"/>
+        <w:rPr/>
+      </w:pPr>
+      <w:r>
+        <w:rPr>
+          <w:bCs/>
+          <w:i/>
+          <w:iCs/>
+          <w:sz w:val="22"/>
+        </w:rPr>
+        <w:t>STEMBassadors</w:t>
+      </w:r>
+      <w:r>
+        <w:rPr>
+          <w:bCs/>
+          <w:i w:val="false"/>
+          <w:iCs w:val="false"/>
+          <w:sz w:val="22"/>
+        </w:rPr>
+        <w:t>: Teacher Assistant</w:t>
+        <w:tab/>
+        <w:tab/>
+        <w:tab/>
+        <w:tab/>
+        <w:tab/>
+        <w:tab/>
+        <w:tab/>
+        <w:tab/>
+        <w:t xml:space="preserve">   June-September 201</w:t>
+      </w:r>
+      <w:r>
+        <w:rPr>
+          <w:bCs/>
+          <w:i w:val="false"/>
+          <w:iCs w:val="false"/>
+          <w:sz w:val="22"/>
+        </w:rPr>
+        <w:t>5</w:t>
+      </w:r>
+    </w:p>
+    <w:p>
+      <w:pPr>
+        <w:pStyle w:val="Normal"/>
+        <w:ind w:hanging="0"/>
         <w:rPr>
           <w:i/>
           <w:i/>
@@ -854,29 +890,12 @@
       <w:r>
         <w:rPr>
           <w:bCs/>
-          <w:i/>
-          <w:iCs/>
-          <w:sz w:val="22"/>
-        </w:rPr>
-        <w:t>STEMBassadors</w:t>
-      </w:r>
-      <w:r>
-        <w:rPr>
-          <w:bCs/>
           <w:i w:val="false"/>
           <w:iCs w:val="false"/>
           <w:sz w:val="22"/>
         </w:rPr>
-        <w:t>: Teacher Assistant</w:t>
-        <w:tab/>
-        <w:tab/>
-        <w:tab/>
-        <w:tab/>
-        <w:tab/>
-        <w:tab/>
-        <w:tab/>
-        <w:tab/>
-        <w:t xml:space="preserve">   June-September 2016</w:t>
+        <w:tab/>
+        <w:t>Worked with elementary school children to help develop STEM interests at an early age</w:t>
       </w:r>
     </w:p>
     <w:p>
@@ -897,66 +916,207 @@
           <w:sz w:val="22"/>
         </w:rPr>
         <w:tab/>
-        <w:t>Worked with elementary school children to help develop STEM interests at an early age</w:t>
+        <w:t>Organized and lead math, science, and tech experiments among 1</w:t>
+      </w:r>
+      <w:r>
+        <w:rPr>
+          <w:bCs/>
+          <w:i w:val="false"/>
+          <w:iCs w:val="false"/>
+          <w:sz w:val="22"/>
+          <w:vertAlign w:val="superscript"/>
+        </w:rPr>
+        <w:t>st</w:t>
+      </w:r>
+      <w:r>
+        <w:rPr>
+          <w:bCs/>
+          <w:i w:val="false"/>
+          <w:iCs w:val="false"/>
+          <w:sz w:val="22"/>
+        </w:rPr>
+        <w:t xml:space="preserve"> to 6</w:t>
+      </w:r>
+      <w:r>
+        <w:rPr>
+          <w:bCs/>
+          <w:i w:val="false"/>
+          <w:iCs w:val="false"/>
+          <w:sz w:val="22"/>
+          <w:vertAlign w:val="superscript"/>
+        </w:rPr>
+        <w:t>th</w:t>
+      </w:r>
+      <w:r>
+        <w:rPr>
+          <w:bCs/>
+          <w:i w:val="false"/>
+          <w:iCs w:val="false"/>
+          <w:sz w:val="22"/>
+        </w:rPr>
+        <w:t xml:space="preserve"> graders</w:t>
       </w:r>
     </w:p>
     <w:p>
       <w:pPr>
         <w:pStyle w:val="Normal"/>
-        <w:ind w:hanging="0"/>
-        <w:rPr>
+        <w:rPr/>
+      </w:pPr>
+      <w:r>
+        <w:rPr>
+          <w:bCs/>
           <w:i/>
+          <w:sz w:val="22"/>
+        </w:rPr>
+        <w:t>Piano:</w:t>
+      </w:r>
+    </w:p>
+    <w:p>
+      <w:pPr>
+        <w:pStyle w:val="Normal"/>
+        <w:rPr/>
+      </w:pPr>
+      <w:r>
+        <w:rPr>
+          <w:bCs/>
+          <w:i/>
+          <w:sz w:val="22"/>
+        </w:rPr>
+        <w:tab/>
+        <w:t>Practice and compete in recitals</w:t>
+        <w:tab/>
+        <w:tab/>
+        <w:tab/>
+        <w:tab/>
+        <w:tab/>
+      </w:r>
+      <w:r>
+        <w:rPr>
+          <w:bCs/>
+          <w:sz w:val="22"/>
+        </w:rPr>
+        <w:tab/>
+        <w:tab/>
+        <w:tab/>
+        <w:tab/>
+        <w:t xml:space="preserve">    </w:t>
+      </w:r>
+      <w:r>
+        <w:rPr>
+          <w:bCs/>
+          <w:i/>
+          <w:sz w:val="22"/>
+        </w:rPr>
+        <w:t>2004-Present</w:t>
+      </w:r>
+    </w:p>
+    <w:p>
+      <w:pPr>
+        <w:pStyle w:val="Normal"/>
+        <w:rPr/>
+      </w:pPr>
+      <w:r>
+        <w:rPr>
+          <w:bCs/>
+          <w:i/>
+          <w:sz w:val="22"/>
+        </w:rPr>
+        <w:t>Teknos Science and Technology Journal:</w:t>
+      </w:r>
+      <w:r>
+        <w:rPr>
+          <w:bCs/>
+          <w:sz w:val="22"/>
+        </w:rPr>
+        <w:t xml:space="preserve"> Senior Editor</w:t>
+        <w:tab/>
+        <w:tab/>
+        <w:tab/>
+        <w:tab/>
+        <w:tab/>
+        <w:tab/>
+        <w:tab/>
+        <w:t xml:space="preserve">    </w:t>
+      </w:r>
+      <w:r>
+        <w:rPr>
+          <w:bCs/>
+          <w:i/>
+          <w:sz w:val="22"/>
+        </w:rPr>
+        <w:t>2013-Present</w:t>
+      </w:r>
+    </w:p>
+    <w:p>
+      <w:pPr>
+        <w:pStyle w:val="Normal"/>
+        <w:rPr/>
+      </w:pPr>
+      <w:r>
+        <w:rPr>
+          <w:bCs/>
+          <w:i/>
+          <w:sz w:val="22"/>
+        </w:rPr>
+        <w:tab/>
+        <w:t>Edited and helped publish premier science journal for TJHSST</w:t>
+      </w:r>
+    </w:p>
+    <w:p>
+      <w:pPr>
+        <w:pStyle w:val="Normal"/>
+        <w:rPr/>
+      </w:pPr>
+      <w:r>
+        <w:rPr>
+          <w:bCs/>
+          <w:i/>
+          <w:sz w:val="22"/>
+        </w:rPr>
+        <w:tab/>
+        <w:t>Helped organize the club to work efficiently when reading, rating, and choosing articles</w:t>
+      </w:r>
+    </w:p>
+    <w:p>
+      <w:pPr>
+        <w:pStyle w:val="Normal"/>
+        <w:rPr/>
+      </w:pPr>
+      <w:r>
+        <w:rPr>
+          <w:bCs/>
+          <w:i/>
+          <w:sz w:val="22"/>
+        </w:rPr>
+        <w:t>PC Rebuilders</w:t>
+        <w:tab/>
+        <w:tab/>
+        <w:tab/>
+      </w:r>
+      <w:r>
+        <w:rPr>
+          <w:bCs/>
+          <w:sz w:val="22"/>
+        </w:rPr>
+        <w:tab/>
+        <w:tab/>
+        <w:tab/>
+        <w:tab/>
+        <w:tab/>
+        <w:tab/>
+        <w:tab/>
+        <w:tab/>
+        <w:tab/>
+        <w:t xml:space="preserve">    </w:t>
+      </w:r>
+      <w:r>
+        <w:rPr>
+          <w:bCs/>
           <w:i/>
           <w:iCs/>
-        </w:rPr>
-      </w:pPr>
-      <w:r>
-        <w:rPr>
-          <w:bCs/>
-          <w:i w:val="false"/>
-          <w:iCs w:val="false"/>
-          <w:sz w:val="22"/>
-        </w:rPr>
-        <w:tab/>
-        <w:t>Organized and lead math, science, and tech experiments among 1</w:t>
-      </w:r>
-      <w:r>
-        <w:rPr>
-          <w:bCs/>
-          <w:i w:val="false"/>
-          <w:iCs w:val="false"/>
-          <w:sz w:val="22"/>
-          <w:vertAlign w:val="superscript"/>
-        </w:rPr>
-        <w:t>st</w:t>
-      </w:r>
-      <w:r>
-        <w:rPr>
-          <w:bCs/>
-          <w:i w:val="false"/>
-          <w:iCs w:val="false"/>
-          <w:sz w:val="22"/>
-        </w:rPr>
-        <w:t xml:space="preserve"> to 6</w:t>
-      </w:r>
-      <w:r>
-        <w:rPr>
-          <w:bCs/>
-          <w:i w:val="false"/>
-          <w:iCs w:val="false"/>
-          <w:sz w:val="22"/>
-          <w:vertAlign w:val="superscript"/>
-        </w:rPr>
-        <w:t>th</w:t>
-      </w:r>
-      <w:r>
-        <w:rPr>
-          <w:bCs/>
-          <w:i w:val="false"/>
-          <w:iCs w:val="false"/>
-          <w:sz w:val="22"/>
-        </w:rPr>
-        <w:t xml:space="preserve"> graders</w:t>
+          <w:sz w:val="22"/>
+        </w:rPr>
+        <w:t>2014-Present</w:t>
       </w:r>
     </w:p>
     <w:p>
@@ -968,9 +1128,11 @@
         <w:rPr>
           <w:bCs/>
           <w:i/>
-          <w:sz w:val="22"/>
-        </w:rPr>
-        <w:t>Piano:</w:t>
+          <w:iCs/>
+          <w:sz w:val="22"/>
+        </w:rPr>
+        <w:tab/>
+        <w:t>Built and refurbished donated and broken laptops to donate to students who need them</w:t>
       </w:r>
     </w:p>
     <w:p>
@@ -984,23 +1146,26 @@
           <w:i/>
           <w:sz w:val="22"/>
         </w:rPr>
-        <w:tab/>
-        <w:t>Practice and compete in recitals</w:t>
-        <w:tab/>
-        <w:tab/>
-        <w:tab/>
-        <w:tab/>
-        <w:tab/>
-      </w:r>
-      <w:r>
-        <w:rPr>
-          <w:bCs/>
-          <w:sz w:val="22"/>
-        </w:rPr>
-        <w:tab/>
-        <w:tab/>
-        <w:tab/>
-        <w:tab/>
+        <w:t>Capital Food Bank</w:t>
+        <w:tab/>
+        <w:tab/>
+        <w:tab/>
+        <w:tab/>
+        <w:tab/>
+      </w:r>
+      <w:r>
+        <w:rPr>
+          <w:bCs/>
+          <w:sz w:val="22"/>
+        </w:rPr>
+        <w:t xml:space="preserve"> </w:t>
+        <w:tab/>
+        <w:tab/>
+        <w:tab/>
+        <w:tab/>
+        <w:tab/>
+        <w:tab/>
+        <w:t xml:space="preserve">    </w:t>
       </w:r>
       <w:r>
         <w:rPr>
@@ -1008,7 +1173,32 @@
           <w:i/>
           <w:sz w:val="22"/>
         </w:rPr>
-        <w:t>2004-Present</w:t>
+        <w:t>2013-Present Thomas Jefferson Active Minds</w:t>
+      </w:r>
+      <w:r>
+        <w:rPr>
+          <w:bCs/>
+          <w:sz w:val="22"/>
+        </w:rPr>
+        <w:tab/>
+        <w:tab/>
+        <w:tab/>
+        <w:tab/>
+        <w:tab/>
+        <w:tab/>
+        <w:tab/>
+        <w:tab/>
+        <w:tab/>
+        <w:tab/>
+        <w:t xml:space="preserve">    </w:t>
+      </w:r>
+      <w:r>
+        <w:rPr>
+          <w:bCs/>
+          <w:i/>
+          <w:sz w:val="22"/>
+        </w:rPr>
+        <w:t>2014-Present</w:t>
       </w:r>
     </w:p>
     <w:p>
@@ -1020,31 +1210,22 @@
         <w:rPr>
           <w:bCs/>
           <w:i/>
-          <w:sz w:val="22"/>
-        </w:rPr>
-        <w:t>Teknos Science and Technology Journal:</w:t>
-      </w:r>
-      <w:r>
-        <w:rPr>
-          <w:bCs/>
-          <w:sz w:val="22"/>
-        </w:rPr>
-        <w:t xml:space="preserve"> Senior Editor</w:t>
-        <w:tab/>
-        <w:tab/>
-        <w:tab/>
-        <w:tab/>
-        <w:tab/>
-        <w:tab/>
-        <w:tab/>
-      </w:r>
-      <w:r>
-        <w:rPr>
-          <w:bCs/>
-          <w:i/>
-          <w:sz w:val="22"/>
-        </w:rPr>
-        <w:t>2013-Present</w:t>
+          <w:iCs/>
+          <w:sz w:val="22"/>
+        </w:rPr>
+        <w:t>App Development Club</w:t>
+        <w:tab/>
+        <w:tab/>
+        <w:tab/>
+        <w:tab/>
+        <w:tab/>
+        <w:tab/>
+        <w:tab/>
+        <w:tab/>
+        <w:tab/>
+        <w:tab/>
+        <w:tab/>
+        <w:t xml:space="preserve">    2016-Present</w:t>
       </w:r>
     </w:p>
     <w:p>
@@ -1054,12 +1235,22 @@
       </w:pPr>
       <w:r>
         <w:rPr>
-          <w:bCs/>
+          <w:b/>
           <w:i/>
           <w:sz w:val="22"/>
         </w:rPr>
-        <w:tab/>
-        <w:t>Edited and helped publish premier science journal for TJHSST</w:t>
+        <w:t>Thomas Jefferson Crew (Winter/Spring) and Resilient Rowing (Summer/Fall:</w:t>
+      </w:r>
+      <w:r>
+        <w:rPr>
+          <w:bCs/>
+          <w:i/>
+          <w:sz w:val="22"/>
+        </w:rPr>
+        <w:tab/>
+        <w:tab/>
+        <w:tab/>
+        <w:t xml:space="preserve">                 2013-Present   </w:t>
       </w:r>
     </w:p>
     <w:p>
@@ -1070,11 +1261,45 @@
       <w:r>
         <w:rPr>
           <w:bCs/>
+          <w:sz w:val="22"/>
+        </w:rPr>
+        <w:tab/>
+      </w:r>
+      <w:r>
+        <w:rPr>
+          <w:bCs/>
           <w:i/>
           <w:sz w:val="22"/>
         </w:rPr>
-        <w:tab/>
-        <w:t>Helped organize the club to work efficiently when reading, rating, and choosing articles</w:t>
+        <w:t>Varsity</w:t>
+      </w:r>
+      <w:r>
+        <w:rPr>
+          <w:b/>
+          <w:i/>
+          <w:sz w:val="22"/>
+        </w:rPr>
+        <w:tab/>
+        <w:tab/>
+        <w:tab/>
+        <w:tab/>
+        <w:tab/>
+        <w:tab/>
+        <w:tab/>
+        <w:tab/>
+        <w:tab/>
+        <w:tab/>
+        <w:tab/>
+        <w:tab/>
+        <w:t xml:space="preserve">    </w:t>
+      </w:r>
+      <w:r>
+        <w:rPr>
+          <w:i/>
+          <w:iCs/>
+          <w:sz w:val="22"/>
+        </w:rPr>
+        <w:t>2014-Present</w:t>
       </w:r>
     </w:p>
     <w:p>
@@ -1084,250 +1309,12 @@
       </w:pPr>
       <w:r>
         <w:rPr>
-          <w:bCs/>
-          <w:i/>
-          <w:sz w:val="22"/>
-        </w:rPr>
-        <w:t>PC Rebuilders</w:t>
-        <w:tab/>
-        <w:tab/>
-        <w:tab/>
-      </w:r>
-      <w:r>
-        <w:rPr>
-          <w:bCs/>
-          <w:sz w:val="22"/>
-        </w:rPr>
-        <w:tab/>
-        <w:tab/>
-        <w:tab/>
-        <w:tab/>
-        <w:tab/>
-        <w:tab/>
-        <w:tab/>
-        <w:tab/>
-        <w:tab/>
-      </w:r>
-      <w:r>
-        <w:rPr>
-          <w:bCs/>
           <w:i/>
           <w:iCs/>
           <w:sz w:val="22"/>
         </w:rPr>
-        <w:t>2014-Present</w:t>
-      </w:r>
-    </w:p>
-    <w:p>
-      <w:pPr>
-        <w:pStyle w:val="Normal"/>
-        <w:rPr/>
-      </w:pPr>
-      <w:r>
-        <w:rPr>
-          <w:bCs/>
-          <w:i/>
-          <w:iCs/>
-          <w:sz w:val="22"/>
-        </w:rPr>
-        <w:tab/>
-        <w:t>Built and refurbished donated and broken laptops to donate to students who need them</w:t>
-      </w:r>
-    </w:p>
-    <w:p>
-      <w:pPr>
-        <w:pStyle w:val="Normal"/>
-        <w:rPr/>
-      </w:pPr>
-      <w:r>
-        <w:rPr>
-          <w:bCs/>
-          <w:i/>
-          <w:sz w:val="22"/>
-        </w:rPr>
-        <w:t>Capital Food Bank</w:t>
-        <w:tab/>
-        <w:tab/>
-        <w:tab/>
-        <w:tab/>
-        <w:tab/>
-      </w:r>
-      <w:r>
-        <w:rPr>
-          <w:bCs/>
-          <w:sz w:val="22"/>
-        </w:rPr>
-        <w:t xml:space="preserve"> </w:t>
-        <w:tab/>
-        <w:tab/>
-        <w:tab/>
-        <w:tab/>
-        <w:tab/>
-        <w:tab/>
-      </w:r>
-      <w:r>
-        <w:rPr>
-          <w:bCs/>
-          <w:i/>
-          <w:sz w:val="22"/>
-        </w:rPr>
-        <w:t>2013-Present Thomas Jefferson Active Minds</w:t>
-      </w:r>
-      <w:r>
-        <w:rPr>
-          <w:bCs/>
-          <w:sz w:val="22"/>
-        </w:rPr>
-        <w:tab/>
-        <w:tab/>
-        <w:tab/>
-        <w:tab/>
-        <w:tab/>
-        <w:tab/>
-        <w:tab/>
-        <w:tab/>
-        <w:tab/>
-        <w:tab/>
-      </w:r>
-      <w:r>
-        <w:rPr>
-          <w:bCs/>
-          <w:i/>
-          <w:sz w:val="22"/>
-        </w:rPr>
-        <w:t>2014-Present</w:t>
-      </w:r>
-    </w:p>
-    <w:p>
-      <w:pPr>
-        <w:pStyle w:val="Normal"/>
-        <w:rPr/>
-      </w:pPr>
-      <w:r>
-        <w:rPr>
-          <w:bCs/>
-          <w:i/>
-          <w:iCs/>
-          <w:sz w:val="22"/>
-        </w:rPr>
-        <w:t>App Development Club</w:t>
-        <w:tab/>
-        <w:tab/>
-        <w:tab/>
-        <w:tab/>
-        <w:tab/>
-        <w:tab/>
-        <w:tab/>
-        <w:tab/>
-        <w:tab/>
-        <w:tab/>
-        <w:tab/>
-        <w:t>2016-Present</w:t>
-      </w:r>
-    </w:p>
-    <w:p>
-      <w:pPr>
-        <w:pStyle w:val="Normal"/>
-        <w:rPr/>
-      </w:pPr>
-      <w:r>
-        <w:rPr>
-          <w:b/>
-          <w:i/>
-          <w:sz w:val="22"/>
-        </w:rPr>
-        <w:t>Thomas Jefferson Crew (Winter/Spring) and Resilient Rowing (Summer/Fall:</w:t>
-      </w:r>
-      <w:r>
-        <w:rPr>
-          <w:bCs/>
-          <w:i/>
-          <w:sz w:val="22"/>
-        </w:rPr>
-        <w:tab/>
-        <w:tab/>
-        <w:tab/>
-        <w:t xml:space="preserve">             2013-Present    </w:t>
-        <w:tab/>
-      </w:r>
-    </w:p>
-    <w:p>
-      <w:pPr>
-        <w:pStyle w:val="Normal"/>
-        <w:rPr/>
-      </w:pPr>
-      <w:r>
-        <w:rPr>
-          <w:bCs/>
-          <w:sz w:val="22"/>
-        </w:rPr>
-        <w:tab/>
-      </w:r>
-      <w:r>
-        <w:rPr>
-          <w:bCs/>
-          <w:i/>
-          <w:sz w:val="22"/>
-        </w:rPr>
-        <w:t>Varsity</w:t>
-      </w:r>
-      <w:r>
-        <w:rPr>
-          <w:b/>
-          <w:i/>
-          <w:sz w:val="22"/>
-        </w:rPr>
-        <w:tab/>
-        <w:tab/>
-        <w:tab/>
-        <w:tab/>
-        <w:tab/>
-        <w:tab/>
-        <w:tab/>
-        <w:tab/>
-        <w:tab/>
-        <w:tab/>
-        <w:tab/>
-        <w:tab/>
-      </w:r>
-      <w:r>
-        <w:rPr>
-          <w:i/>
-          <w:iCs/>
-          <w:sz w:val="22"/>
-        </w:rPr>
-        <w:t>2014-Present</w:t>
-      </w:r>
-    </w:p>
-    <w:p>
-      <w:pPr>
-        <w:pStyle w:val="Normal"/>
-        <w:rPr/>
-      </w:pPr>
-      <w:r>
-        <w:rPr>
-          <w:i/>
-          <w:iCs/>
-          <w:sz w:val="22"/>
-        </w:rPr>
-        <w:tab/>
-        <w:t>Train</w:t>
-      </w:r>
-      <w:r>
-        <w:rPr>
-          <w:i/>
-          <w:iCs/>
-          <w:sz w:val="22"/>
-        </w:rPr>
-        <w:t>ed</w:t>
-      </w:r>
-      <w:r>
-        <w:rPr>
-          <w:i/>
-          <w:iCs/>
-          <w:sz w:val="22"/>
-        </w:rPr>
-        <w:t xml:space="preserve"> year round up to 3 hours a day and 6 days a week</w:t>
+        <w:tab/>
+        <w:t>Trained year round up to 3 hours a day/  6 days a week</w:t>
       </w:r>
     </w:p>
     <w:p>
@@ -1396,25 +1383,7 @@
         <w:tab/>
         <w:tab/>
         <w:tab/>
-        <w:t xml:space="preserve">  </w:t>
-      </w:r>
-      <w:r>
-        <w:rPr>
-          <w:bCs/>
-          <w:i/>
-          <w:sz w:val="22"/>
-          <w:szCs w:val="22"/>
-        </w:rPr>
-        <w:t>S</w:t>
-      </w:r>
-      <w:r>
-        <w:rPr>
-          <w:bCs/>
-          <w:i/>
-          <w:sz w:val="22"/>
-          <w:szCs w:val="22"/>
-        </w:rPr>
-        <w:t>ummer 2016</w:t>
+        <w:t xml:space="preserve">  Summer 2016</w:t>
       </w:r>
     </w:p>
     <w:p>
@@ -1521,13 +1490,6 @@
         <w:tab/>
         <w:tab/>
         <w:tab/>
-      </w:r>
-      <w:r>
-        <w:rPr>
-          <w:bCs/>
-          <w:sz w:val="22"/>
-          <w:szCs w:val="22"/>
-        </w:rPr>
         <w:tab/>
         <w:t xml:space="preserve"> </w:t>
         <w:tab/>
@@ -1561,27 +1523,7 @@
         <w:t>The National Academy of Future Scientists and Technologists Award of Excellence</w:t>
         <w:tab/>
         <w:tab/>
-        <w:t xml:space="preserve">                            </w:t>
-      </w:r>
-      <w:r>
-        <w:rPr>
-          <w:bCs/>
-          <w:i/>
-          <w:iCs/>
-          <w:sz w:val="22"/>
-          <w:szCs w:val="22"/>
-        </w:rPr>
-        <w:t>2</w:t>
-      </w:r>
-      <w:r>
-        <w:rPr>
-          <w:bCs/>
-          <w:i/>
-          <w:iCs/>
-          <w:sz w:val="22"/>
-          <w:szCs w:val="22"/>
-        </w:rPr>
-        <w:t>014</w:t>
+        <w:t xml:space="preserve">                            2014</w:t>
       </w:r>
     </w:p>
     <w:p>
@@ -1635,7 +1577,7 @@
         <mc:AlternateContent>
           <mc:Choice Requires="wps">
             <w:drawing>
-              <wp:anchor behindDoc="0" distT="0" distB="0" distL="114300" distR="113030" simplePos="0" locked="0" layoutInCell="1" allowOverlap="1" relativeHeight="2" wp14:anchorId="7BCBC229">
+              <wp:anchor behindDoc="0" distT="0" distB="0" distL="114300" distR="112395" simplePos="0" locked="0" layoutInCell="1" allowOverlap="1" relativeHeight="2" wp14:anchorId="7BCBC229">
                 <wp:simplePos x="0" y="0"/>
                 <wp:positionH relativeFrom="margin">
                   <wp:posOffset>114300</wp:posOffset>
@@ -1643,7 +1585,7 @@
                 <wp:positionV relativeFrom="paragraph">
                   <wp:posOffset>41275</wp:posOffset>
                 </wp:positionV>
-                <wp:extent cx="3801745" cy="1811020"/>
+                <wp:extent cx="3802380" cy="1811655"/>
                 <wp:effectExtent l="0" t="0" r="9525" b="0"/>
                 <wp:wrapNone/>
                 <wp:docPr id="1" name="Text Box 1"/>
@@ -1654,7 +1596,7 @@
                       <wps:spPr>
                         <a:xfrm>
                           <a:off x="0" y="0"/>
-                          <a:ext cx="3801240" cy="1810440"/>
+                          <a:ext cx="3801600" cy="1811160"/>
                         </a:xfrm>
                         <a:prstGeom prst="rect">
                           <a:avLst/>
@@ -1746,7 +1688,7 @@
           </mc:Choice>
           <mc:Fallback>
             <w:pict>
-              <v:rect id="shape_0" ID="Text Box 1" fillcolor="white" stroked="f" style="position:absolute;margin-left:9pt;margin-top:3.25pt;width:299.25pt;height:142.5pt;mso-position-horizontal-relative:margin" wp14:anchorId="7BCBC229">
+              <v:rect id="shape_0" ID="Text Box 1" fillcolor="white" stroked="f" style="position:absolute;margin-left:9pt;margin-top:3.25pt;width:299.3pt;height:142.55pt;mso-position-horizontal-relative:margin" wp14:anchorId="7BCBC229">
                 <w10:wrap type="square"/>
                 <v:fill o:detectmouseclick="t" type="solid" color2="black"/>
                 <v:stroke color="#3465a4" weight="6480" joinstyle="round" endcap="flat"/>
@@ -1813,7 +1755,7 @@
         <mc:AlternateContent>
           <mc:Choice Requires="wps">
             <w:drawing>
-              <wp:anchor behindDoc="0" distT="0" distB="0" distL="114300" distR="113030" simplePos="0" locked="0" layoutInCell="1" allowOverlap="1" relativeHeight="3" wp14:anchorId="399F79BD">
+              <wp:anchor behindDoc="0" distT="0" distB="0" distL="114300" distR="112395" simplePos="0" locked="0" layoutInCell="1" allowOverlap="1" relativeHeight="3" wp14:anchorId="399F79BD">
                 <wp:simplePos x="0" y="0"/>
                 <wp:positionH relativeFrom="margin">
                   <wp:posOffset>3848100</wp:posOffset>
@@ -1821,7 +1763,7 @@
                 <wp:positionV relativeFrom="paragraph">
                   <wp:posOffset>33655</wp:posOffset>
                 </wp:positionV>
-                <wp:extent cx="2906395" cy="1506220"/>
+                <wp:extent cx="2907030" cy="1506855"/>
                 <wp:effectExtent l="0" t="0" r="9525" b="0"/>
                 <wp:wrapNone/>
                 <wp:docPr id="3" name="Text Box 2"/>
@@ -1832,7 +1774,7 @@
                       <wps:spPr>
                         <a:xfrm>
                           <a:off x="0" y="0"/>
-                          <a:ext cx="2905920" cy="1505520"/>
+                          <a:ext cx="2906280" cy="1506240"/>
                         </a:xfrm>
                         <a:prstGeom prst="rect">
                           <a:avLst/>
@@ -1908,7 +1850,7 @@
           </mc:Choice>
           <mc:Fallback>
             <w:pict>
-              <v:rect id="shape_0" ID="Text Box 2" fillcolor="white" stroked="f" style="position:absolute;margin-left:303pt;margin-top:2.65pt;width:228.75pt;height:118.5pt;mso-position-horizontal-relative:margin" wp14:anchorId="399F79BD">
+              <v:rect id="shape_0" ID="Text Box 2" fillcolor="white" stroked="f" style="position:absolute;margin-left:303pt;margin-top:2.65pt;width:228.8pt;height:118.55pt;mso-position-horizontal-relative:margin" wp14:anchorId="399F79BD">
                 <w10:wrap type="square"/>
                 <v:fill o:detectmouseclick="t" type="solid" color2="black"/>
                 <v:stroke color="#3465a4" weight="6480" joinstyle="round" endcap="flat"/>
@@ -3596,6 +3538,69 @@
       <w:rFonts w:cs="Wingdings"/>
     </w:rPr>
   </w:style>
+  <w:style w:type="character" w:styleId="ListLabel120">
+    <w:name w:val="ListLabel 120"/>
+    <w:qFormat/>
+    <w:rPr>
+      <w:rFonts w:cs="Wingdings"/>
+    </w:rPr>
+  </w:style>
+  <w:style w:type="character" w:styleId="ListLabel121">
+    <w:name w:val="ListLabel 121"/>
+    <w:qFormat/>
+    <w:rPr>
+      <w:rFonts w:cs="Courier New"/>
+    </w:rPr>
+  </w:style>
+  <w:style w:type="character" w:styleId="ListLabel122">
+    <w:name w:val="ListLabel 122"/>
+    <w:qFormat/>
+    <w:rPr>
+      <w:rFonts w:cs="Wingdings"/>
+    </w:rPr>
+  </w:style>
+  <w:style w:type="character" w:styleId="ListLabel123">
+    <w:name w:val="ListLabel 123"/>
+    <w:qFormat/>
+    <w:rPr>
+      <w:rFonts w:cs="Symbol"/>
+    </w:rPr>
+  </w:style>
+  <w:style w:type="character" w:styleId="ListLabel124">
+    <w:name w:val="ListLabel 124"/>
+    <w:qFormat/>
+    <w:rPr>
+      <w:rFonts w:cs="Courier New"/>
+    </w:rPr>
+  </w:style>
+  <w:style w:type="character" w:styleId="ListLabel125">
+    <w:name w:val="ListLabel 125"/>
+    <w:qFormat/>
+    <w:rPr>
+      <w:rFonts w:cs="Wingdings"/>
+    </w:rPr>
+  </w:style>
+  <w:style w:type="character" w:styleId="ListLabel126">
+    <w:name w:val="ListLabel 126"/>
+    <w:qFormat/>
+    <w:rPr>
+      <w:rFonts w:cs="Symbol"/>
+    </w:rPr>
+  </w:style>
+  <w:style w:type="character" w:styleId="ListLabel127">
+    <w:name w:val="ListLabel 127"/>
+    <w:qFormat/>
+    <w:rPr>
+      <w:rFonts w:cs="Courier New"/>
+    </w:rPr>
+  </w:style>
+  <w:style w:type="character" w:styleId="ListLabel128">
+    <w:name w:val="ListLabel 128"/>
+    <w:qFormat/>
+    <w:rPr>
+      <w:rFonts w:cs="Wingdings"/>
+    </w:rPr>
+  </w:style>
   <w:style w:type="paragraph" w:styleId="Heading">
     <w:name w:val="Heading"/>
     <w:basedOn w:val="Normal"/>

</xml_diff>